<commit_message>
Complete adding Stripe data
</commit_message>
<xml_diff>
--- a/doc/donor_updater.docx
+++ b/doc/donor_updater.docx
@@ -204,12 +204,17 @@
       </w:r>
       <w:proofErr w:type="spellEnd"/>
       <w:r>
-        <w:t>: with person’s name.  If it says “</w:t>
+        <w:t>: with per</w:t>
+      </w:r>
+      <w:r>
+        <w:t>son’s name.  If it says “</w:t>
       </w:r>
       <w:proofErr w:type="spellStart"/>
       <w:r>
-        <w:t>RoundUP</w:t>
-      </w:r>
+        <w:t>RoundUp</w:t>
+      </w:r>
+      <w:bookmarkStart w:id="0" w:name="_GoBack"/>
+      <w:bookmarkEnd w:id="0"/>
       <w:proofErr w:type="spellEnd"/>
       <w:r>
         <w:t>”, the name must be carried over to the First Name and Last Name columns.</w:t>
@@ -970,8 +975,6 @@
           </wp:inline>
         </w:drawing>
       </w:r>
-      <w:bookmarkStart w:id="0" w:name="_GoBack"/>
-      <w:bookmarkEnd w:id="0"/>
     </w:p>
     <w:sectPr>
       <w:headerReference w:type="default" r:id="rId9"/>

</xml_diff>

<commit_message>
Update spec from feedback and clean up DO NOT IMPORT constants
</commit_message>
<xml_diff>
--- a/doc/donor_updater.docx
+++ b/doc/donor_updater.docx
@@ -69,9 +69,20 @@
           <w:ilvl w:val="0"/>
           <w:numId w:val="1"/>
         </w:numPr>
-      </w:pPr>
-      <w:r>
-        <w:t>Enable data from different sources to be consolidated into a single CSV file where the column to be imported names match the LGL data dictionary names.</w:t>
+        <w:rPr>
+          <w:ins w:id="0" w:author="limeri1" w:date="2022-04-01T12:37:00Z"/>
+        </w:rPr>
+      </w:pPr>
+      <w:r>
+        <w:t>Enable data from different sources to be consolidated into a single CSV file where the column</w:t>
+      </w:r>
+      <w:ins w:id="1" w:author="limeri1" w:date="2022-04-01T12:36:00Z">
+        <w:r>
+          <w:t>s</w:t>
+        </w:r>
+      </w:ins>
+      <w:r>
+        <w:t xml:space="preserve"> to be imported names match the LGL data dictionary names.</w:t>
       </w:r>
     </w:p>
     <w:p>
@@ -81,10 +92,15 @@
           <w:ilvl w:val="0"/>
           <w:numId w:val="1"/>
         </w:numPr>
-      </w:pPr>
-      <w:r>
-        <w:t>Add a column for the LGL constituent ID.  The ID must be looked up in LGL based on the name field(s) of the input data.</w:t>
-      </w:r>
+        <w:rPr>
+          <w:ins w:id="2" w:author="limeri1" w:date="2022-04-01T12:37:00Z"/>
+        </w:rPr>
+      </w:pPr>
+      <w:ins w:id="3" w:author="limeri1" w:date="2022-04-01T12:22:00Z">
+        <w:r>
+          <w:t>The program should allow the user to specify only the input file(s) they wish to import</w:t>
+        </w:r>
+      </w:ins>
     </w:p>
     <w:p>
       <w:pPr>
@@ -94,9 +110,16 @@
           <w:numId w:val="1"/>
         </w:numPr>
       </w:pPr>
-      <w:r>
-        <w:t>Verify the mailing addresses in the input data match the mailing addresses in LGL if available.</w:t>
-      </w:r>
+      <w:ins w:id="4" w:author="limeri1" w:date="2022-04-01T12:37:00Z">
+        <w:r>
+          <w:t xml:space="preserve">The program should allow the user </w:t>
+        </w:r>
+      </w:ins>
+      <w:ins w:id="5" w:author="limeri1" w:date="2022-04-01T12:22:00Z">
+        <w:r>
+          <w:t>to specify the name of the output file.</w:t>
+        </w:r>
+      </w:ins>
     </w:p>
     <w:p>
       <w:pPr>
@@ -107,7 +130,7 @@
         </w:numPr>
       </w:pPr>
       <w:r>
-        <w:t>Verify the email addresses in the input data match the email addresses in LGL if available.</w:t>
+        <w:t>Add a column for the LGL constituent ID.  The ID must be looked up in LGL based on the name field(s) of the input data.</w:t>
       </w:r>
     </w:p>
     <w:p>
@@ -119,6 +142,30 @@
         </w:numPr>
       </w:pPr>
       <w:r>
+        <w:t>Verify the mailing addresses in the input data match the mailing addresses in LGL if available.</w:t>
+      </w:r>
+    </w:p>
+    <w:p>
+      <w:pPr>
+        <w:pStyle w:val="ListParagraph"/>
+        <w:numPr>
+          <w:ilvl w:val="0"/>
+          <w:numId w:val="1"/>
+        </w:numPr>
+      </w:pPr>
+      <w:r>
+        <w:t>Verify the email addresses in the input data match the email addresses in LGL if available.</w:t>
+      </w:r>
+    </w:p>
+    <w:p>
+      <w:pPr>
+        <w:pStyle w:val="ListParagraph"/>
+        <w:numPr>
+          <w:ilvl w:val="0"/>
+          <w:numId w:val="1"/>
+        </w:numPr>
+      </w:pPr>
+      <w:r>
         <w:t>Directly import</w:t>
       </w:r>
       <w:r>
@@ -140,7 +187,23 @@
         </w:numPr>
       </w:pPr>
       <w:r>
-        <w:t>The user should be able to validate that the information is correct before it is imported.</w:t>
+        <w:t xml:space="preserve">The user </w:t>
+      </w:r>
+      <w:del w:id="6" w:author="limeri1" w:date="2022-04-01T12:32:00Z">
+        <w:r>
+          <w:delText xml:space="preserve">should </w:delText>
+        </w:r>
+      </w:del>
+      <w:ins w:id="7" w:author="limeri1" w:date="2022-04-01T12:32:00Z">
+        <w:r>
+          <w:t>must</w:t>
+        </w:r>
+        <w:r>
+          <w:t xml:space="preserve"> </w:t>
+        </w:r>
+      </w:ins>
+      <w:r>
+        <w:t>be able to validate that the information is correct before it is imported.</w:t>
       </w:r>
     </w:p>
     <w:p>
@@ -172,8 +235,18 @@
         </w:numPr>
       </w:pPr>
       <w:r>
-        <w:t>Make sure only successful gifts are included.  If a gift failed or was refunded, delete both that row and any matching donation.</w:t>
-      </w:r>
+        <w:t xml:space="preserve">Make sure only successful gifts are included.  If a gift failed or was refunded, </w:t>
+      </w:r>
+      <w:del w:id="8" w:author="limeri1" w:date="2022-04-01T12:23:00Z">
+        <w:r>
+          <w:delText>delete both that row and any matching donation.</w:delText>
+        </w:r>
+      </w:del>
+      <w:ins w:id="9" w:author="limeri1" w:date="2022-04-01T12:23:00Z">
+        <w:r>
+          <w:t>do not include that row.</w:t>
+        </w:r>
+      </w:ins>
     </w:p>
     <w:p>
       <w:pPr>
@@ -196,6 +269,7 @@
         </w:numPr>
       </w:pPr>
       <w:r>
+        <w:lastRenderedPageBreak/>
         <w:t>B unless it says, “In Memory of”, “In Honor of” or “</w:t>
       </w:r>
       <w:proofErr w:type="spellStart"/>
@@ -213,8 +287,6 @@
       <w:r>
         <w:t>RoundUp</w:t>
       </w:r>
-      <w:bookmarkStart w:id="0" w:name="_GoBack"/>
-      <w:bookmarkEnd w:id="0"/>
       <w:proofErr w:type="spellEnd"/>
       <w:r>
         <w:t>”, the name must be carried over to the First Name and Last Name columns.</w:t>
@@ -241,7 +313,6 @@
         </w:numPr>
       </w:pPr>
       <w:r>
-        <w:lastRenderedPageBreak/>
         <w:t>Columns to Keep: “Created (Gift Date), Amount (Gift Amount), Customer Email, First Name, Last Name, Campaign Name, Description (Gift Note).</w:t>
       </w:r>
     </w:p>
@@ -274,15 +345,97 @@
           <w:numId w:val="1"/>
         </w:numPr>
       </w:pPr>
-      <w:r>
-        <w:t xml:space="preserve">The First and Last </w:t>
-      </w:r>
-      <w:r>
-        <w:t>N</w:t>
-      </w:r>
-      <w:r>
-        <w:t>ame columns can be found in the “Customer Description” column.</w:t>
-      </w:r>
+      <w:ins w:id="10" w:author="limeri1" w:date="2022-04-01T12:24:00Z">
+        <w:r>
+          <w:t xml:space="preserve">When </w:t>
+        </w:r>
+      </w:ins>
+      <w:ins w:id="11" w:author="limeri1" w:date="2022-04-01T12:34:00Z">
+        <w:r>
+          <w:t>a name is</w:t>
+        </w:r>
+      </w:ins>
+      <w:ins w:id="12" w:author="limeri1" w:date="2022-04-01T12:24:00Z">
+        <w:r>
+          <w:t xml:space="preserve"> given, the </w:t>
+        </w:r>
+      </w:ins>
+      <w:del w:id="13" w:author="limeri1" w:date="2022-04-01T12:24:00Z">
+        <w:r>
+          <w:delText>The F</w:delText>
+        </w:r>
+      </w:del>
+      <w:ins w:id="14" w:author="limeri1" w:date="2022-04-01T12:24:00Z">
+        <w:r>
+          <w:t>f</w:t>
+        </w:r>
+      </w:ins>
+      <w:r>
+        <w:t xml:space="preserve">irst and </w:t>
+      </w:r>
+      <w:del w:id="15" w:author="limeri1" w:date="2022-04-01T12:24:00Z">
+        <w:r>
+          <w:delText>L</w:delText>
+        </w:r>
+      </w:del>
+      <w:ins w:id="16" w:author="limeri1" w:date="2022-04-01T12:24:00Z">
+        <w:r>
+          <w:t>l</w:t>
+        </w:r>
+      </w:ins>
+      <w:r>
+        <w:t xml:space="preserve">ast </w:t>
+      </w:r>
+      <w:del w:id="17" w:author="limeri1" w:date="2022-04-01T12:24:00Z">
+        <w:r>
+          <w:delText>N</w:delText>
+        </w:r>
+      </w:del>
+      <w:ins w:id="18" w:author="limeri1" w:date="2022-04-01T12:24:00Z">
+        <w:r>
+          <w:t>n</w:t>
+        </w:r>
+      </w:ins>
+      <w:r>
+        <w:t xml:space="preserve">ame </w:t>
+      </w:r>
+      <w:del w:id="19" w:author="limeri1" w:date="2022-04-01T12:24:00Z">
+        <w:r>
+          <w:delText xml:space="preserve">columns </w:delText>
+        </w:r>
+      </w:del>
+      <w:r>
+        <w:t>can</w:t>
+      </w:r>
+      <w:ins w:id="20" w:author="limeri1" w:date="2022-04-01T12:24:00Z">
+        <w:r>
+          <w:t xml:space="preserve"> usually</w:t>
+        </w:r>
+      </w:ins>
+      <w:r>
+        <w:t xml:space="preserve"> be found in the “Customer Description” column.</w:t>
+      </w:r>
+      <w:ins w:id="21" w:author="limeri1" w:date="2022-04-01T12:25:00Z">
+        <w:r>
+          <w:t xml:space="preserve">  If that column is blank, try the “</w:t>
+        </w:r>
+        <w:proofErr w:type="spellStart"/>
+        <w:r>
+          <w:t>user_first_name</w:t>
+        </w:r>
+        <w:proofErr w:type="spellEnd"/>
+        <w:r>
+          <w:t xml:space="preserve"> (metadata)” and “</w:t>
+        </w:r>
+        <w:proofErr w:type="spellStart"/>
+        <w:r>
+          <w:t>user_last_name</w:t>
+        </w:r>
+        <w:proofErr w:type="spellEnd"/>
+        <w:r>
+          <w:t xml:space="preserve"> (metadata)” columns.</w:t>
+        </w:r>
+      </w:ins>
     </w:p>
     <w:p>
       <w:pPr>
@@ -437,7 +590,28 @@
         </w:numPr>
       </w:pPr>
       <w:r>
-        <w:t>Add a column for “Campaign”.  Fill it in based on anything still written in the “Memo/Description” column.</w:t>
+        <w:t xml:space="preserve">Add a column for “Campaign”.  </w:t>
+      </w:r>
+      <w:ins w:id="22" w:author="limeri1" w:date="2022-04-01T12:27:00Z">
+        <w:r>
+          <w:t xml:space="preserve">Use </w:t>
+        </w:r>
+      </w:ins>
+      <w:del w:id="23" w:author="limeri1" w:date="2022-04-01T12:27:00Z">
+        <w:r>
+          <w:delText xml:space="preserve">Fill it in based on </w:delText>
+        </w:r>
+      </w:del>
+      <w:r>
+        <w:t>anything still written in the “Memo/Description” column</w:t>
+      </w:r>
+      <w:ins w:id="24" w:author="limeri1" w:date="2022-04-01T12:27:00Z">
+        <w:r>
+          <w:t xml:space="preserve"> to map to the correct campaign description in LGL</w:t>
+        </w:r>
+      </w:ins>
+      <w:r>
+        <w:t>.</w:t>
       </w:r>
     </w:p>
     <w:p>
@@ -461,15 +635,15 @@
         </w:numPr>
       </w:pPr>
       <w:r>
-        <w:t xml:space="preserve">LGL Account # to LGL </w:t>
-      </w:r>
-      <w:proofErr w:type="spellStart"/>
-      <w:r>
-        <w:t>Consituent</w:t>
-      </w:r>
-      <w:proofErr w:type="spellEnd"/>
-      <w:r>
-        <w:t xml:space="preserve"> ID#</w:t>
+        <w:t>LGL Account # to LGL Cons</w:t>
+      </w:r>
+      <w:ins w:id="25" w:author="limeri1" w:date="2022-04-01T12:35:00Z">
+        <w:r>
+          <w:t>t</w:t>
+        </w:r>
+      </w:ins>
+      <w:r>
+        <w:t>ituent ID#</w:t>
       </w:r>
     </w:p>
     <w:p>
@@ -600,6 +774,7 @@
         </w:numPr>
       </w:pPr>
       <w:r>
+        <w:lastRenderedPageBreak/>
         <w:t xml:space="preserve">Payment type to </w:t>
       </w:r>
       <w:r>
@@ -638,7 +813,6 @@
         <w:pStyle w:val="Heading1"/>
       </w:pPr>
       <w:r>
-        <w:lastRenderedPageBreak/>
         <w:t>The Solution</w:t>
       </w:r>
     </w:p>
@@ -657,8 +831,46 @@
     </w:p>
     <w:p>
       <w:r>
-        <w:t>If a new donor is found, the name will be printed to the screen and the output file will not have a Constituent ID for that name.</w:t>
-      </w:r>
+        <w:t xml:space="preserve">If a </w:t>
+      </w:r>
+      <w:del w:id="26" w:author="limeri1" w:date="2022-04-01T12:39:00Z">
+        <w:r>
+          <w:delText xml:space="preserve">new </w:delText>
+        </w:r>
+      </w:del>
+      <w:r>
+        <w:t xml:space="preserve">donor </w:t>
+      </w:r>
+      <w:ins w:id="27" w:author="limeri1" w:date="2022-04-01T12:40:00Z">
+        <w:r>
+          <w:t xml:space="preserve">name </w:t>
+        </w:r>
+      </w:ins>
+      <w:ins w:id="28" w:author="limeri1" w:date="2022-04-01T12:39:00Z">
+        <w:r>
+          <w:t xml:space="preserve">does not match any LGL Constituent </w:t>
+        </w:r>
+      </w:ins>
+      <w:ins w:id="29" w:author="limeri1" w:date="2022-04-01T12:40:00Z">
+        <w:r>
+          <w:t>name (or spouse name)</w:t>
+        </w:r>
+      </w:ins>
+      <w:ins w:id="30" w:author="limeri1" w:date="2022-04-01T12:39:00Z">
+        <w:r>
+          <w:t>,</w:t>
+        </w:r>
+      </w:ins>
+      <w:del w:id="31" w:author="limeri1" w:date="2022-04-01T12:39:00Z">
+        <w:r>
+          <w:delText>is found,</w:delText>
+        </w:r>
+      </w:del>
+      <w:r>
+        <w:t xml:space="preserve"> the name will be printed to the screen and the output file will not have a Constituent ID for that name.</w:t>
+      </w:r>
+      <w:bookmarkStart w:id="32" w:name="_GoBack"/>
+      <w:bookmarkEnd w:id="32"/>
     </w:p>
     <w:p>
       <w:r>
@@ -749,7 +961,23 @@
           </w:tcPr>
           <w:p>
             <w:r>
-              <w:t>The code will import the various donor data and produce a consolidated CSV file to be imported.</w:t>
+              <w:t xml:space="preserve">The code will import </w:t>
+            </w:r>
+            <w:del w:id="33" w:author="limeri1" w:date="2022-04-01T12:28:00Z">
+              <w:r>
+                <w:delText xml:space="preserve">the various </w:delText>
+              </w:r>
+            </w:del>
+            <w:r>
+              <w:t>donor data and produce a consolidated CSV file to be imported</w:t>
+            </w:r>
+            <w:ins w:id="34" w:author="limeri1" w:date="2022-04-01T12:28:00Z">
+              <w:r>
+                <w:t xml:space="preserve"> based on one or more input files</w:t>
+              </w:r>
+            </w:ins>
+            <w:r>
+              <w:t>.</w:t>
             </w:r>
           </w:p>
         </w:tc>
@@ -762,10 +990,16 @@
           <w:p>
             <w:pPr>
               <w:jc w:val="center"/>
+              <w:rPr>
+                <w:moveFrom w:id="35" w:author="limeri1" w:date="2022-04-01T12:29:00Z"/>
+              </w:rPr>
             </w:pPr>
-            <w:r>
-              <w:t>2</w:t>
-            </w:r>
+            <w:moveFromRangeStart w:id="36" w:author="limeri1" w:date="2022-04-01T12:29:00Z" w:name="move99708564"/>
+            <w:moveFrom w:id="37" w:author="limeri1" w:date="2022-04-01T12:29:00Z">
+              <w:r>
+                <w:t>2</w:t>
+              </w:r>
+            </w:moveFrom>
           </w:p>
         </w:tc>
         <w:tc>
@@ -773,12 +1007,20 @@
             <w:tcW w:w="8306" w:type="dxa"/>
           </w:tcPr>
           <w:p>
-            <w:r>
-              <w:t>Look for recurring donors and add an appropriate comment.</w:t>
-            </w:r>
+            <w:pPr>
+              <w:rPr>
+                <w:moveFrom w:id="38" w:author="limeri1" w:date="2022-04-01T12:29:00Z"/>
+              </w:rPr>
+            </w:pPr>
+            <w:moveFrom w:id="39" w:author="limeri1" w:date="2022-04-01T12:29:00Z">
+              <w:r>
+                <w:t>Look for recurring donors and add an appropriate comment.</w:t>
+              </w:r>
+            </w:moveFrom>
           </w:p>
         </w:tc>
       </w:tr>
+      <w:moveFromRangeEnd w:id="36"/>
       <w:tr>
         <w:tc>
           <w:tcPr>
@@ -788,9 +1030,16 @@
             <w:pPr>
               <w:jc w:val="center"/>
             </w:pPr>
-            <w:r>
-              <w:t>3</w:t>
-            </w:r>
+            <w:ins w:id="40" w:author="limeri1" w:date="2022-04-01T12:29:00Z">
+              <w:r>
+                <w:t>2</w:t>
+              </w:r>
+            </w:ins>
+            <w:del w:id="41" w:author="limeri1" w:date="2022-04-01T12:29:00Z">
+              <w:r>
+                <w:delText>3</w:delText>
+              </w:r>
+            </w:del>
           </w:p>
         </w:tc>
         <w:tc>
@@ -812,10 +1061,151 @@
           <w:p>
             <w:pPr>
               <w:jc w:val="center"/>
+              <w:rPr>
+                <w:moveTo w:id="42" w:author="limeri1" w:date="2022-04-01T12:29:00Z"/>
+              </w:rPr>
             </w:pPr>
-            <w:r>
-              <w:t>4</w:t>
-            </w:r>
+            <w:ins w:id="43" w:author="limeri1" w:date="2022-04-01T12:29:00Z">
+              <w:r>
+                <w:t>3</w:t>
+              </w:r>
+            </w:ins>
+            <w:moveToRangeStart w:id="44" w:author="limeri1" w:date="2022-04-01T12:29:00Z" w:name="move99708564"/>
+            <w:moveTo w:id="45" w:author="limeri1" w:date="2022-04-01T12:29:00Z">
+              <w:del w:id="46" w:author="limeri1" w:date="2022-04-01T12:29:00Z">
+                <w:r>
+                  <w:delText>2</w:delText>
+                </w:r>
+              </w:del>
+            </w:moveTo>
+          </w:p>
+        </w:tc>
+        <w:tc>
+          <w:tcPr>
+            <w:tcW w:w="8306" w:type="dxa"/>
+          </w:tcPr>
+          <w:p>
+            <w:pPr>
+              <w:rPr>
+                <w:moveTo w:id="47" w:author="limeri1" w:date="2022-04-01T12:29:00Z"/>
+              </w:rPr>
+            </w:pPr>
+            <w:moveTo w:id="48" w:author="limeri1" w:date="2022-04-01T12:29:00Z">
+              <w:r>
+                <w:t>Look for recurring donors</w:t>
+              </w:r>
+            </w:moveTo>
+            <w:ins w:id="49" w:author="limeri1" w:date="2022-04-01T12:29:00Z">
+              <w:r>
+                <w:t xml:space="preserve"> in Stripe (donors who gave the same amount on the same day in the prior month)</w:t>
+              </w:r>
+            </w:ins>
+            <w:moveTo w:id="50" w:author="limeri1" w:date="2022-04-01T12:29:00Z">
+              <w:r>
+                <w:t xml:space="preserve"> and </w:t>
+              </w:r>
+              <w:del w:id="51" w:author="limeri1" w:date="2022-04-01T12:30:00Z">
+                <w:r>
+                  <w:delText>add an appropriate comment.</w:delText>
+                </w:r>
+              </w:del>
+            </w:moveTo>
+            <w:ins w:id="52" w:author="limeri1" w:date="2022-04-01T12:30:00Z">
+              <w:r>
+                <w:t>update the Campaign column with the comment, “</w:t>
+              </w:r>
+              <w:proofErr w:type="spellStart"/>
+              <w:r>
+                <w:t>General~Recurring</w:t>
+              </w:r>
+              <w:proofErr w:type="spellEnd"/>
+              <w:r>
+                <w:t xml:space="preserve"> Stripe”.</w:t>
+              </w:r>
+            </w:ins>
+          </w:p>
+        </w:tc>
+      </w:tr>
+      <w:moveToRangeEnd w:id="44"/>
+      <w:tr>
+        <w:trPr>
+          <w:ins w:id="53" w:author="limeri1" w:date="2022-04-01T12:30:00Z"/>
+        </w:trPr>
+        <w:tc>
+          <w:tcPr>
+            <w:tcW w:w="784" w:type="dxa"/>
+          </w:tcPr>
+          <w:p>
+            <w:pPr>
+              <w:jc w:val="center"/>
+              <w:rPr>
+                <w:ins w:id="54" w:author="limeri1" w:date="2022-04-01T12:30:00Z"/>
+              </w:rPr>
+            </w:pPr>
+            <w:ins w:id="55" w:author="limeri1" w:date="2022-04-01T12:30:00Z">
+              <w:r>
+                <w:t>4</w:t>
+              </w:r>
+            </w:ins>
+          </w:p>
+        </w:tc>
+        <w:tc>
+          <w:tcPr>
+            <w:tcW w:w="8306" w:type="dxa"/>
+          </w:tcPr>
+          <w:p>
+            <w:pPr>
+              <w:rPr>
+                <w:ins w:id="56" w:author="limeri1" w:date="2022-04-01T12:30:00Z"/>
+              </w:rPr>
+            </w:pPr>
+            <w:ins w:id="57" w:author="limeri1" w:date="2022-04-01T12:30:00Z">
+              <w:r>
+                <w:t xml:space="preserve">Enable the code to directly create new users </w:t>
+              </w:r>
+            </w:ins>
+            <w:ins w:id="58" w:author="limeri1" w:date="2022-04-01T12:31:00Z">
+              <w:r>
+                <w:t>in</w:t>
+              </w:r>
+            </w:ins>
+            <w:ins w:id="59" w:author="limeri1" w:date="2022-04-01T12:30:00Z">
+              <w:r>
+                <w:t xml:space="preserve"> LGL.</w:t>
+              </w:r>
+            </w:ins>
+            <w:ins w:id="60" w:author="limeri1" w:date="2022-04-01T12:31:00Z">
+              <w:r>
+                <w:t xml:space="preserve">  The user must be able to verify the data is correct before the import.</w:t>
+              </w:r>
+            </w:ins>
+            <w:ins w:id="61" w:author="limeri1" w:date="2022-04-01T12:30:00Z">
+              <w:r>
+                <w:t xml:space="preserve">  This may require building a GUI to allow the user to verify the information before importing.</w:t>
+              </w:r>
+            </w:ins>
+          </w:p>
+        </w:tc>
+      </w:tr>
+      <w:tr>
+        <w:tc>
+          <w:tcPr>
+            <w:tcW w:w="784" w:type="dxa"/>
+          </w:tcPr>
+          <w:p>
+            <w:pPr>
+              <w:jc w:val="center"/>
+            </w:pPr>
+            <w:ins w:id="62" w:author="limeri1" w:date="2022-04-01T12:31:00Z">
+              <w:r>
+                <w:t>5</w:t>
+              </w:r>
+            </w:ins>
+            <w:del w:id="63" w:author="limeri1" w:date="2022-04-01T12:31:00Z">
+              <w:r>
+                <w:delText>4</w:delText>
+              </w:r>
+            </w:del>
           </w:p>
         </w:tc>
         <w:tc>
@@ -824,7 +1214,23 @@
           </w:tcPr>
           <w:p>
             <w:r>
-              <w:t>Enable the code to directly create new users and import donations to LGL.  This may require building a GUI to allow the user to verify the information before importing.</w:t>
+              <w:t xml:space="preserve">Enable the code to directly </w:t>
+            </w:r>
+            <w:del w:id="64" w:author="limeri1" w:date="2022-04-01T12:31:00Z">
+              <w:r>
+                <w:delText xml:space="preserve">create new users and </w:delText>
+              </w:r>
+            </w:del>
+            <w:r>
+              <w:t>import donations to LGL.</w:t>
+            </w:r>
+            <w:ins w:id="65" w:author="limeri1" w:date="2022-04-01T12:32:00Z">
+              <w:r>
+                <w:t xml:space="preserve">  The user must be able to verify the data is correct before the import.</w:t>
+              </w:r>
+            </w:ins>
+            <w:r>
+              <w:t xml:space="preserve">  This may require building a GUI to allow the user to verify the information before importing.</w:t>
             </w:r>
           </w:p>
         </w:tc>
@@ -838,9 +1244,16 @@
             <w:pPr>
               <w:jc w:val="center"/>
             </w:pPr>
-            <w:r>
-              <w:t>5</w:t>
-            </w:r>
+            <w:ins w:id="66" w:author="limeri1" w:date="2022-04-01T12:31:00Z">
+              <w:r>
+                <w:t>6</w:t>
+              </w:r>
+            </w:ins>
+            <w:del w:id="67" w:author="limeri1" w:date="2022-04-01T12:31:00Z">
+              <w:r>
+                <w:delText>5</w:delText>
+              </w:r>
+            </w:del>
           </w:p>
         </w:tc>
         <w:tc>
@@ -860,6 +1273,7 @@
         <w:pStyle w:val="Heading3"/>
       </w:pPr>
       <w:r>
+        <w:lastRenderedPageBreak/>
         <w:t>User Interface</w:t>
       </w:r>
     </w:p>
@@ -932,7 +1346,6 @@
         <w:rPr>
           <w:noProof/>
         </w:rPr>
-        <w:lastRenderedPageBreak/>
         <w:drawing>
           <wp:inline distT="0" distB="0" distL="0" distR="0">
             <wp:extent cx="5457825" cy="5286375"/>

</xml_diff>

<commit_message>
Update doc to reflect the current design
</commit_message>
<xml_diff>
--- a/doc/donor_updater.docx
+++ b/doc/donor_updater.docx
@@ -12,12 +12,52 @@
     </w:p>
     <w:p>
       <w:r>
-        <w:t>There are several companies that manage donations that are received by Daniel’s Table (DT) and each company has a different way to inform DT about donations that are received.  One system sends an email when a donation is given; others allow reports to be created from their web interfaces (GUIs).  DT wants to record all the donations into their donor management system, Little Green Light (LGL).</w:t>
-      </w:r>
-    </w:p>
-    <w:p>
-      <w:r>
-        <w:t>LGL has a well written flexible installer that allows a user to manually map columns in a spreadsheet or CSV file to fields that it understands.  Today, a volunteer updates LGL based on the various input she receives from the donation sources.  In addition to updating donation information, the volunteer also maintains the donor information such as the donor’s name, phone number(s), physical address, and email address.</w:t>
+        <w:t xml:space="preserve">There are several companies that </w:t>
+      </w:r>
+      <w:del w:id="0" w:author="limeri1" w:date="2022-08-04T11:08:00Z">
+        <w:r>
+          <w:delText xml:space="preserve">manage </w:delText>
+        </w:r>
+      </w:del>
+      <w:ins w:id="1" w:author="limeri1" w:date="2022-08-04T11:08:00Z">
+        <w:r>
+          <w:t>collect the</w:t>
+        </w:r>
+        <w:r>
+          <w:t xml:space="preserve"> </w:t>
+        </w:r>
+      </w:ins>
+      <w:r>
+        <w:t>donations that are received by Daniel’s Table (DT) and each company has a different way to inform DT about donations that are received.  One system sends an email when a donation is given</w:t>
+      </w:r>
+      <w:ins w:id="2" w:author="limeri1" w:date="2022-08-04T11:08:00Z">
+        <w:r>
+          <w:t xml:space="preserve"> and requires the information to be downloaded from a secure site</w:t>
+        </w:r>
+      </w:ins>
+      <w:r>
+        <w:t>; others allow reports to be created from their web interfaces (GUIs).  DT wants to record all the donations</w:t>
+      </w:r>
+      <w:ins w:id="3" w:author="limeri1" w:date="2022-08-04T11:09:00Z">
+        <w:r>
+          <w:t xml:space="preserve"> and donor info</w:t>
+        </w:r>
+      </w:ins>
+      <w:r>
+        <w:t xml:space="preserve"> into their donor management system, Little Green Light (LGL).</w:t>
+      </w:r>
+    </w:p>
+    <w:p>
+      <w:r>
+        <w:t>LGL has a well written flexible installer that allows a user to manually map columns in a spreadsheet or CSV file to fields that it understands.</w:t>
+      </w:r>
+      <w:ins w:id="4" w:author="limeri1" w:date="2022-08-04T11:10:00Z">
+        <w:r>
+          <w:t xml:space="preserve">  It also has an excellent REST interface that allows donor data to be retrieved and written to the system.</w:t>
+        </w:r>
+      </w:ins>
+      <w:r>
+        <w:t xml:space="preserve">  Today, a volunteer updates LGL based on the various input she receives from the donation sources.  In addition to updating donation information, the volunteer also maintains the donor information such as the donor’s name, phone number(s), physical address, and email address.</w:t>
       </w:r>
     </w:p>
     <w:p>
@@ -70,13 +110,13 @@
           <w:numId w:val="1"/>
         </w:numPr>
         <w:rPr>
-          <w:ins w:id="0" w:author="limeri1" w:date="2022-04-01T12:37:00Z"/>
+          <w:ins w:id="5" w:author="limeri1" w:date="2022-04-01T12:37:00Z"/>
         </w:rPr>
       </w:pPr>
       <w:r>
         <w:t>Enable data from different sources to be consolidated into a single CSV file where the column</w:t>
       </w:r>
-      <w:ins w:id="1" w:author="limeri1" w:date="2022-04-01T12:36:00Z">
+      <w:ins w:id="6" w:author="limeri1" w:date="2022-04-01T12:36:00Z">
         <w:r>
           <w:t>s</w:t>
         </w:r>
@@ -93,10 +133,10 @@
           <w:numId w:val="1"/>
         </w:numPr>
         <w:rPr>
-          <w:ins w:id="2" w:author="limeri1" w:date="2022-04-01T12:37:00Z"/>
+          <w:ins w:id="7" w:author="limeri1" w:date="2022-04-01T12:37:00Z"/>
         </w:rPr>
       </w:pPr>
-      <w:ins w:id="3" w:author="limeri1" w:date="2022-04-01T12:22:00Z">
+      <w:ins w:id="8" w:author="limeri1" w:date="2022-04-01T12:22:00Z">
         <w:r>
           <w:t>The program should allow the user to specify only the input file(s) they wish to import</w:t>
         </w:r>
@@ -110,12 +150,12 @@
           <w:numId w:val="1"/>
         </w:numPr>
       </w:pPr>
-      <w:ins w:id="4" w:author="limeri1" w:date="2022-04-01T12:37:00Z">
+      <w:ins w:id="9" w:author="limeri1" w:date="2022-04-01T12:37:00Z">
         <w:r>
           <w:t xml:space="preserve">The program should allow the user </w:t>
         </w:r>
       </w:ins>
-      <w:ins w:id="5" w:author="limeri1" w:date="2022-04-01T12:22:00Z">
+      <w:ins w:id="10" w:author="limeri1" w:date="2022-04-01T12:22:00Z">
         <w:r>
           <w:t>to specify the name of the output file.</w:t>
         </w:r>
@@ -189,17 +229,14 @@
       <w:r>
         <w:t xml:space="preserve">The user </w:t>
       </w:r>
-      <w:del w:id="6" w:author="limeri1" w:date="2022-04-01T12:32:00Z">
+      <w:del w:id="11" w:author="limeri1" w:date="2022-04-01T12:32:00Z">
         <w:r>
           <w:delText xml:space="preserve">should </w:delText>
         </w:r>
       </w:del>
-      <w:ins w:id="7" w:author="limeri1" w:date="2022-04-01T12:32:00Z">
-        <w:r>
-          <w:t>must</w:t>
-        </w:r>
-        <w:r>
-          <w:t xml:space="preserve"> </w:t>
+      <w:ins w:id="12" w:author="limeri1" w:date="2022-04-01T12:32:00Z">
+        <w:r>
+          <w:t xml:space="preserve">must </w:t>
         </w:r>
       </w:ins>
       <w:r>
@@ -221,10 +258,32 @@
     <w:p>
       <w:pPr>
         <w:pStyle w:val="Heading3"/>
+        <w:rPr>
+          <w:ins w:id="13" w:author="limeri1" w:date="2022-08-04T11:11:00Z"/>
+        </w:rPr>
       </w:pPr>
       <w:r>
         <w:t>Stripe Requirements</w:t>
       </w:r>
+    </w:p>
+    <w:p>
+      <w:pPr>
+        <w:pPrChange w:id="14" w:author="limeri1" w:date="2022-08-04T11:11:00Z">
+          <w:pPr>
+            <w:pStyle w:val="Heading3"/>
+          </w:pPr>
+        </w:pPrChange>
+      </w:pPr>
+      <w:ins w:id="15" w:author="limeri1" w:date="2022-08-04T11:12:00Z">
+        <w:r>
+          <w:t>Stripe is the backend collection system for most of the websites where donors make an on-line donation using a credit card.</w:t>
+        </w:r>
+      </w:ins>
+      <w:ins w:id="16" w:author="limeri1" w:date="2022-08-04T11:13:00Z">
+        <w:r>
+          <w:t xml:space="preserve">  Its input file is created by exporting data for a time period in its web interface.</w:t>
+        </w:r>
+      </w:ins>
     </w:p>
     <w:p>
       <w:pPr>
@@ -237,12 +296,12 @@
       <w:r>
         <w:t xml:space="preserve">Make sure only successful gifts are included.  If a gift failed or was refunded, </w:t>
       </w:r>
-      <w:del w:id="8" w:author="limeri1" w:date="2022-04-01T12:23:00Z">
+      <w:del w:id="17" w:author="limeri1" w:date="2022-04-01T12:23:00Z">
         <w:r>
           <w:delText>delete both that row and any matching donation.</w:delText>
         </w:r>
       </w:del>
-      <w:ins w:id="9" w:author="limeri1" w:date="2022-04-01T12:23:00Z">
+      <w:ins w:id="18" w:author="limeri1" w:date="2022-04-01T12:23:00Z">
         <w:r>
           <w:t>do not include that row.</w:t>
         </w:r>
@@ -257,6 +316,7 @@
         </w:numPr>
       </w:pPr>
       <w:r>
+        <w:lastRenderedPageBreak/>
         <w:t>Other columns not needed: A, B (see below), C (see below), D, G, H, I , K, L, N, O, R, S, T, U, V, W, X, Y, Z, AA, AB, AC, AD, AE, AF, AI, AJ, AK, AL, AM,AN, AO, AP, AQ, AS, AT, AU, AV, AW, AX, AY, BA, BB, BC, BD, BE, BF, BH, BI, BJ, BK, BL, BM</w:t>
       </w:r>
     </w:p>
@@ -269,7 +329,6 @@
         </w:numPr>
       </w:pPr>
       <w:r>
-        <w:lastRenderedPageBreak/>
         <w:t>B unless it says, “In Memory of”, “In Honor of” or “</w:t>
       </w:r>
       <w:proofErr w:type="spellStart"/>
@@ -345,27 +404,27 @@
           <w:numId w:val="1"/>
         </w:numPr>
       </w:pPr>
-      <w:ins w:id="10" w:author="limeri1" w:date="2022-04-01T12:24:00Z">
+      <w:ins w:id="19" w:author="limeri1" w:date="2022-04-01T12:24:00Z">
         <w:r>
           <w:t xml:space="preserve">When </w:t>
         </w:r>
       </w:ins>
-      <w:ins w:id="11" w:author="limeri1" w:date="2022-04-01T12:34:00Z">
+      <w:ins w:id="20" w:author="limeri1" w:date="2022-04-01T12:34:00Z">
         <w:r>
           <w:t>a name is</w:t>
         </w:r>
       </w:ins>
-      <w:ins w:id="12" w:author="limeri1" w:date="2022-04-01T12:24:00Z">
+      <w:ins w:id="21" w:author="limeri1" w:date="2022-04-01T12:24:00Z">
         <w:r>
           <w:t xml:space="preserve"> given, the </w:t>
         </w:r>
       </w:ins>
-      <w:del w:id="13" w:author="limeri1" w:date="2022-04-01T12:24:00Z">
+      <w:del w:id="22" w:author="limeri1" w:date="2022-04-01T12:24:00Z">
         <w:r>
           <w:delText>The F</w:delText>
         </w:r>
       </w:del>
-      <w:ins w:id="14" w:author="limeri1" w:date="2022-04-01T12:24:00Z">
+      <w:ins w:id="23" w:author="limeri1" w:date="2022-04-01T12:24:00Z">
         <w:r>
           <w:t>f</w:t>
         </w:r>
@@ -373,12 +432,12 @@
       <w:r>
         <w:t xml:space="preserve">irst and </w:t>
       </w:r>
-      <w:del w:id="15" w:author="limeri1" w:date="2022-04-01T12:24:00Z">
+      <w:del w:id="24" w:author="limeri1" w:date="2022-04-01T12:24:00Z">
         <w:r>
           <w:delText>L</w:delText>
         </w:r>
       </w:del>
-      <w:ins w:id="16" w:author="limeri1" w:date="2022-04-01T12:24:00Z">
+      <w:ins w:id="25" w:author="limeri1" w:date="2022-04-01T12:24:00Z">
         <w:r>
           <w:t>l</w:t>
         </w:r>
@@ -386,12 +445,12 @@
       <w:r>
         <w:t xml:space="preserve">ast </w:t>
       </w:r>
-      <w:del w:id="17" w:author="limeri1" w:date="2022-04-01T12:24:00Z">
+      <w:del w:id="26" w:author="limeri1" w:date="2022-04-01T12:24:00Z">
         <w:r>
           <w:delText>N</w:delText>
         </w:r>
       </w:del>
-      <w:ins w:id="18" w:author="limeri1" w:date="2022-04-01T12:24:00Z">
+      <w:ins w:id="27" w:author="limeri1" w:date="2022-04-01T12:24:00Z">
         <w:r>
           <w:t>n</w:t>
         </w:r>
@@ -399,7 +458,7 @@
       <w:r>
         <w:t xml:space="preserve">ame </w:t>
       </w:r>
-      <w:del w:id="19" w:author="limeri1" w:date="2022-04-01T12:24:00Z">
+      <w:del w:id="28" w:author="limeri1" w:date="2022-04-01T12:24:00Z">
         <w:r>
           <w:delText xml:space="preserve">columns </w:delText>
         </w:r>
@@ -407,7 +466,7 @@
       <w:r>
         <w:t>can</w:t>
       </w:r>
-      <w:ins w:id="20" w:author="limeri1" w:date="2022-04-01T12:24:00Z">
+      <w:ins w:id="29" w:author="limeri1" w:date="2022-04-01T12:24:00Z">
         <w:r>
           <w:t xml:space="preserve"> usually</w:t>
         </w:r>
@@ -415,7 +474,7 @@
       <w:r>
         <w:t xml:space="preserve"> be found in the “Customer Description” column.</w:t>
       </w:r>
-      <w:ins w:id="21" w:author="limeri1" w:date="2022-04-01T12:25:00Z">
+      <w:ins w:id="30" w:author="limeri1" w:date="2022-04-01T12:25:00Z">
         <w:r>
           <w:t xml:space="preserve">  If that column is blank, try the “</w:t>
         </w:r>
@@ -476,10 +535,42 @@
     <w:p>
       <w:pPr>
         <w:pStyle w:val="Heading3"/>
+        <w:rPr>
+          <w:ins w:id="31" w:author="limeri1" w:date="2022-08-04T11:14:00Z"/>
+        </w:rPr>
       </w:pPr>
       <w:r>
         <w:t>QB Requirements</w:t>
       </w:r>
+    </w:p>
+    <w:p>
+      <w:pPr>
+        <w:pPrChange w:id="32" w:author="limeri1" w:date="2022-08-04T11:14:00Z">
+          <w:pPr>
+            <w:pStyle w:val="Heading3"/>
+          </w:pPr>
+        </w:pPrChange>
+      </w:pPr>
+      <w:ins w:id="33" w:author="limeri1" w:date="2022-08-04T11:14:00Z">
+        <w:r>
+          <w:t>QuickBook</w:t>
+        </w:r>
+      </w:ins>
+      <w:ins w:id="34" w:author="limeri1" w:date="2022-08-04T11:15:00Z">
+        <w:r>
+          <w:t>s</w:t>
+        </w:r>
+      </w:ins>
+      <w:ins w:id="35" w:author="limeri1" w:date="2022-08-04T11:14:00Z">
+        <w:r>
+          <w:t xml:space="preserve"> is used by Daniel’s Table to track donations made directly by cash or check.  </w:t>
+        </w:r>
+      </w:ins>
+      <w:ins w:id="36" w:author="limeri1" w:date="2022-08-04T11:15:00Z">
+        <w:r>
+          <w:t>Its input file is created by exporting data for a time period from its web interface.</w:t>
+        </w:r>
+      </w:ins>
     </w:p>
     <w:p>
       <w:pPr>
@@ -592,12 +683,12 @@
       <w:r>
         <w:t xml:space="preserve">Add a column for “Campaign”.  </w:t>
       </w:r>
-      <w:ins w:id="22" w:author="limeri1" w:date="2022-04-01T12:27:00Z">
+      <w:ins w:id="37" w:author="limeri1" w:date="2022-04-01T12:27:00Z">
         <w:r>
           <w:t xml:space="preserve">Use </w:t>
         </w:r>
       </w:ins>
-      <w:del w:id="23" w:author="limeri1" w:date="2022-04-01T12:27:00Z">
+      <w:del w:id="38" w:author="limeri1" w:date="2022-04-01T12:27:00Z">
         <w:r>
           <w:delText xml:space="preserve">Fill it in based on </w:delText>
         </w:r>
@@ -605,7 +696,7 @@
       <w:r>
         <w:t>anything still written in the “Memo/Description” column</w:t>
       </w:r>
-      <w:ins w:id="24" w:author="limeri1" w:date="2022-04-01T12:27:00Z">
+      <w:ins w:id="39" w:author="limeri1" w:date="2022-04-01T12:27:00Z">
         <w:r>
           <w:t xml:space="preserve"> to map to the correct campaign description in LGL</w:t>
         </w:r>
@@ -637,7 +728,7 @@
       <w:r>
         <w:t>LGL Account # to LGL Cons</w:t>
       </w:r>
-      <w:ins w:id="25" w:author="limeri1" w:date="2022-04-01T12:35:00Z">
+      <w:ins w:id="40" w:author="limeri1" w:date="2022-04-01T12:35:00Z">
         <w:r>
           <w:t>t</w:t>
         </w:r>
@@ -696,6 +787,7 @@
         </w:numPr>
       </w:pPr>
       <w:r>
+        <w:lastRenderedPageBreak/>
         <w:t>Amount to Gift amount</w:t>
       </w:r>
     </w:p>
@@ -774,7 +866,6 @@
         </w:numPr>
       </w:pPr>
       <w:r>
-        <w:lastRenderedPageBreak/>
         <w:t xml:space="preserve">Payment type to </w:t>
       </w:r>
       <w:r>
@@ -833,7 +924,7 @@
       <w:r>
         <w:t xml:space="preserve">If a </w:t>
       </w:r>
-      <w:del w:id="26" w:author="limeri1" w:date="2022-04-01T12:39:00Z">
+      <w:del w:id="41" w:author="limeri1" w:date="2022-04-01T12:39:00Z">
         <w:r>
           <w:delText xml:space="preserve">new </w:delText>
         </w:r>
@@ -841,27 +932,27 @@
       <w:r>
         <w:t xml:space="preserve">donor </w:t>
       </w:r>
-      <w:ins w:id="27" w:author="limeri1" w:date="2022-04-01T12:40:00Z">
+      <w:ins w:id="42" w:author="limeri1" w:date="2022-04-01T12:40:00Z">
         <w:r>
           <w:t xml:space="preserve">name </w:t>
         </w:r>
       </w:ins>
-      <w:ins w:id="28" w:author="limeri1" w:date="2022-04-01T12:39:00Z">
+      <w:ins w:id="43" w:author="limeri1" w:date="2022-04-01T12:39:00Z">
         <w:r>
           <w:t xml:space="preserve">does not match any LGL Constituent </w:t>
         </w:r>
       </w:ins>
-      <w:ins w:id="29" w:author="limeri1" w:date="2022-04-01T12:40:00Z">
+      <w:ins w:id="44" w:author="limeri1" w:date="2022-04-01T12:40:00Z">
         <w:r>
           <w:t>name (or spouse name)</w:t>
         </w:r>
       </w:ins>
-      <w:ins w:id="30" w:author="limeri1" w:date="2022-04-01T12:39:00Z">
+      <w:ins w:id="45" w:author="limeri1" w:date="2022-04-01T12:39:00Z">
         <w:r>
           <w:t>,</w:t>
         </w:r>
       </w:ins>
-      <w:del w:id="31" w:author="limeri1" w:date="2022-04-01T12:39:00Z">
+      <w:del w:id="46" w:author="limeri1" w:date="2022-04-01T12:39:00Z">
         <w:r>
           <w:delText>is found,</w:delText>
         </w:r>
@@ -869,8 +960,6 @@
       <w:r>
         <w:t xml:space="preserve"> the name will be printed to the screen and the output file will not have a Constituent ID for that name.</w:t>
       </w:r>
-      <w:bookmarkStart w:id="32" w:name="_GoBack"/>
-      <w:bookmarkEnd w:id="32"/>
     </w:p>
     <w:p>
       <w:r>
@@ -963,7 +1052,7 @@
             <w:r>
               <w:t xml:space="preserve">The code will import </w:t>
             </w:r>
-            <w:del w:id="33" w:author="limeri1" w:date="2022-04-01T12:28:00Z">
+            <w:del w:id="47" w:author="limeri1" w:date="2022-04-01T12:28:00Z">
               <w:r>
                 <w:delText xml:space="preserve">the various </w:delText>
               </w:r>
@@ -971,7 +1060,7 @@
             <w:r>
               <w:t>donor data and produce a consolidated CSV file to be imported</w:t>
             </w:r>
-            <w:ins w:id="34" w:author="limeri1" w:date="2022-04-01T12:28:00Z">
+            <w:ins w:id="48" w:author="limeri1" w:date="2022-04-01T12:28:00Z">
               <w:r>
                 <w:t xml:space="preserve"> based on one or more input files</w:t>
               </w:r>
@@ -991,11 +1080,11 @@
             <w:pPr>
               <w:jc w:val="center"/>
               <w:rPr>
-                <w:moveFrom w:id="35" w:author="limeri1" w:date="2022-04-01T12:29:00Z"/>
+                <w:moveFrom w:id="49" w:author="limeri1" w:date="2022-04-01T12:29:00Z"/>
               </w:rPr>
             </w:pPr>
-            <w:moveFromRangeStart w:id="36" w:author="limeri1" w:date="2022-04-01T12:29:00Z" w:name="move99708564"/>
-            <w:moveFrom w:id="37" w:author="limeri1" w:date="2022-04-01T12:29:00Z">
+            <w:moveFromRangeStart w:id="50" w:author="limeri1" w:date="2022-04-01T12:29:00Z" w:name="move99708564"/>
+            <w:moveFrom w:id="51" w:author="limeri1" w:date="2022-04-01T12:29:00Z">
               <w:r>
                 <w:t>2</w:t>
               </w:r>
@@ -1009,10 +1098,10 @@
           <w:p>
             <w:pPr>
               <w:rPr>
-                <w:moveFrom w:id="38" w:author="limeri1" w:date="2022-04-01T12:29:00Z"/>
+                <w:moveFrom w:id="52" w:author="limeri1" w:date="2022-04-01T12:29:00Z"/>
               </w:rPr>
             </w:pPr>
-            <w:moveFrom w:id="39" w:author="limeri1" w:date="2022-04-01T12:29:00Z">
+            <w:moveFrom w:id="53" w:author="limeri1" w:date="2022-04-01T12:29:00Z">
               <w:r>
                 <w:t>Look for recurring donors and add an appropriate comment.</w:t>
               </w:r>
@@ -1020,7 +1109,7 @@
           </w:p>
         </w:tc>
       </w:tr>
-      <w:moveFromRangeEnd w:id="36"/>
+      <w:moveFromRangeEnd w:id="50"/>
       <w:tr>
         <w:tc>
           <w:tcPr>
@@ -1030,12 +1119,12 @@
             <w:pPr>
               <w:jc w:val="center"/>
             </w:pPr>
-            <w:ins w:id="40" w:author="limeri1" w:date="2022-04-01T12:29:00Z">
+            <w:ins w:id="54" w:author="limeri1" w:date="2022-04-01T12:29:00Z">
               <w:r>
                 <w:t>2</w:t>
               </w:r>
             </w:ins>
-            <w:del w:id="41" w:author="limeri1" w:date="2022-04-01T12:29:00Z">
+            <w:del w:id="55" w:author="limeri1" w:date="2022-04-01T12:29:00Z">
               <w:r>
                 <w:delText>3</w:delText>
               </w:r>
@@ -1062,17 +1151,17 @@
             <w:pPr>
               <w:jc w:val="center"/>
               <w:rPr>
-                <w:moveTo w:id="42" w:author="limeri1" w:date="2022-04-01T12:29:00Z"/>
+                <w:moveTo w:id="56" w:author="limeri1" w:date="2022-04-01T12:29:00Z"/>
               </w:rPr>
             </w:pPr>
-            <w:ins w:id="43" w:author="limeri1" w:date="2022-04-01T12:29:00Z">
+            <w:ins w:id="57" w:author="limeri1" w:date="2022-04-01T12:29:00Z">
               <w:r>
                 <w:t>3</w:t>
               </w:r>
             </w:ins>
-            <w:moveToRangeStart w:id="44" w:author="limeri1" w:date="2022-04-01T12:29:00Z" w:name="move99708564"/>
-            <w:moveTo w:id="45" w:author="limeri1" w:date="2022-04-01T12:29:00Z">
-              <w:del w:id="46" w:author="limeri1" w:date="2022-04-01T12:29:00Z">
+            <w:moveToRangeStart w:id="58" w:author="limeri1" w:date="2022-04-01T12:29:00Z" w:name="move99708564"/>
+            <w:moveTo w:id="59" w:author="limeri1" w:date="2022-04-01T12:29:00Z">
+              <w:del w:id="60" w:author="limeri1" w:date="2022-04-01T12:29:00Z">
                 <w:r>
                   <w:delText>2</w:delText>
                 </w:r>
@@ -1087,30 +1176,30 @@
           <w:p>
             <w:pPr>
               <w:rPr>
-                <w:moveTo w:id="47" w:author="limeri1" w:date="2022-04-01T12:29:00Z"/>
+                <w:moveTo w:id="61" w:author="limeri1" w:date="2022-04-01T12:29:00Z"/>
               </w:rPr>
             </w:pPr>
-            <w:moveTo w:id="48" w:author="limeri1" w:date="2022-04-01T12:29:00Z">
+            <w:moveTo w:id="62" w:author="limeri1" w:date="2022-04-01T12:29:00Z">
               <w:r>
                 <w:t>Look for recurring donors</w:t>
               </w:r>
             </w:moveTo>
-            <w:ins w:id="49" w:author="limeri1" w:date="2022-04-01T12:29:00Z">
+            <w:ins w:id="63" w:author="limeri1" w:date="2022-04-01T12:29:00Z">
               <w:r>
                 <w:t xml:space="preserve"> in Stripe (donors who gave the same amount on the same day in the prior month)</w:t>
               </w:r>
             </w:ins>
-            <w:moveTo w:id="50" w:author="limeri1" w:date="2022-04-01T12:29:00Z">
+            <w:moveTo w:id="64" w:author="limeri1" w:date="2022-04-01T12:29:00Z">
               <w:r>
                 <w:t xml:space="preserve"> and </w:t>
               </w:r>
-              <w:del w:id="51" w:author="limeri1" w:date="2022-04-01T12:30:00Z">
+              <w:del w:id="65" w:author="limeri1" w:date="2022-04-01T12:30:00Z">
                 <w:r>
                   <w:delText>add an appropriate comment.</w:delText>
                 </w:r>
               </w:del>
             </w:moveTo>
-            <w:ins w:id="52" w:author="limeri1" w:date="2022-04-01T12:30:00Z">
+            <w:ins w:id="66" w:author="limeri1" w:date="2022-04-01T12:30:00Z">
               <w:r>
                 <w:t>update the Campaign column with the comment, “</w:t>
               </w:r>
@@ -1126,10 +1215,10 @@
           </w:p>
         </w:tc>
       </w:tr>
-      <w:moveToRangeEnd w:id="44"/>
+      <w:moveToRangeEnd w:id="58"/>
       <w:tr>
         <w:trPr>
-          <w:ins w:id="53" w:author="limeri1" w:date="2022-04-01T12:30:00Z"/>
+          <w:ins w:id="67" w:author="limeri1" w:date="2022-04-01T12:30:00Z"/>
         </w:trPr>
         <w:tc>
           <w:tcPr>
@@ -1139,10 +1228,10 @@
             <w:pPr>
               <w:jc w:val="center"/>
               <w:rPr>
-                <w:ins w:id="54" w:author="limeri1" w:date="2022-04-01T12:30:00Z"/>
+                <w:ins w:id="68" w:author="limeri1" w:date="2022-04-01T12:30:00Z"/>
               </w:rPr>
             </w:pPr>
-            <w:ins w:id="55" w:author="limeri1" w:date="2022-04-01T12:30:00Z">
+            <w:ins w:id="69" w:author="limeri1" w:date="2022-04-01T12:30:00Z">
               <w:r>
                 <w:t>4</w:t>
               </w:r>
@@ -1156,30 +1245,30 @@
           <w:p>
             <w:pPr>
               <w:rPr>
-                <w:ins w:id="56" w:author="limeri1" w:date="2022-04-01T12:30:00Z"/>
+                <w:ins w:id="70" w:author="limeri1" w:date="2022-04-01T12:30:00Z"/>
               </w:rPr>
             </w:pPr>
-            <w:ins w:id="57" w:author="limeri1" w:date="2022-04-01T12:30:00Z">
+            <w:ins w:id="71" w:author="limeri1" w:date="2022-04-01T12:30:00Z">
               <w:r>
                 <w:t xml:space="preserve">Enable the code to directly create new users </w:t>
               </w:r>
             </w:ins>
-            <w:ins w:id="58" w:author="limeri1" w:date="2022-04-01T12:31:00Z">
+            <w:ins w:id="72" w:author="limeri1" w:date="2022-04-01T12:31:00Z">
               <w:r>
                 <w:t>in</w:t>
               </w:r>
             </w:ins>
-            <w:ins w:id="59" w:author="limeri1" w:date="2022-04-01T12:30:00Z">
+            <w:ins w:id="73" w:author="limeri1" w:date="2022-04-01T12:30:00Z">
               <w:r>
                 <w:t xml:space="preserve"> LGL.</w:t>
               </w:r>
             </w:ins>
-            <w:ins w:id="60" w:author="limeri1" w:date="2022-04-01T12:31:00Z">
+            <w:ins w:id="74" w:author="limeri1" w:date="2022-04-01T12:31:00Z">
               <w:r>
                 <w:t xml:space="preserve">  The user must be able to verify the data is correct before the import.</w:t>
               </w:r>
             </w:ins>
-            <w:ins w:id="61" w:author="limeri1" w:date="2022-04-01T12:30:00Z">
+            <w:ins w:id="75" w:author="limeri1" w:date="2022-04-01T12:30:00Z">
               <w:r>
                 <w:t xml:space="preserve">  This may require building a GUI to allow the user to verify the information before importing.</w:t>
               </w:r>
@@ -1196,12 +1285,12 @@
             <w:pPr>
               <w:jc w:val="center"/>
             </w:pPr>
-            <w:ins w:id="62" w:author="limeri1" w:date="2022-04-01T12:31:00Z">
+            <w:ins w:id="76" w:author="limeri1" w:date="2022-04-01T12:31:00Z">
               <w:r>
                 <w:t>5</w:t>
               </w:r>
             </w:ins>
-            <w:del w:id="63" w:author="limeri1" w:date="2022-04-01T12:31:00Z">
+            <w:del w:id="77" w:author="limeri1" w:date="2022-04-01T12:31:00Z">
               <w:r>
                 <w:delText>4</w:delText>
               </w:r>
@@ -1216,7 +1305,7 @@
             <w:r>
               <w:t xml:space="preserve">Enable the code to directly </w:t>
             </w:r>
-            <w:del w:id="64" w:author="limeri1" w:date="2022-04-01T12:31:00Z">
+            <w:del w:id="78" w:author="limeri1" w:date="2022-04-01T12:31:00Z">
               <w:r>
                 <w:delText xml:space="preserve">create new users and </w:delText>
               </w:r>
@@ -1224,7 +1313,7 @@
             <w:r>
               <w:t>import donations to LGL.</w:t>
             </w:r>
-            <w:ins w:id="65" w:author="limeri1" w:date="2022-04-01T12:32:00Z">
+            <w:ins w:id="79" w:author="limeri1" w:date="2022-04-01T12:32:00Z">
               <w:r>
                 <w:t xml:space="preserve">  The user must be able to verify the data is correct before the import.</w:t>
               </w:r>
@@ -1244,12 +1333,13 @@
             <w:pPr>
               <w:jc w:val="center"/>
             </w:pPr>
-            <w:ins w:id="66" w:author="limeri1" w:date="2022-04-01T12:31:00Z">
+            <w:ins w:id="80" w:author="limeri1" w:date="2022-04-01T12:31:00Z">
               <w:r>
+                <w:lastRenderedPageBreak/>
                 <w:t>6</w:t>
               </w:r>
             </w:ins>
-            <w:del w:id="67" w:author="limeri1" w:date="2022-04-01T12:31:00Z">
+            <w:del w:id="81" w:author="limeri1" w:date="2022-04-01T12:31:00Z">
               <w:r>
                 <w:delText>5</w:delText>
               </w:r>
@@ -1273,7 +1363,6 @@
         <w:pStyle w:val="Heading3"/>
       </w:pPr>
       <w:r>
-        <w:lastRenderedPageBreak/>
         <w:t>User Interface</w:t>
       </w:r>
     </w:p>
@@ -1302,25 +1391,99 @@
     <w:p>
       <w:pPr>
         <w:rPr>
-          <w:noProof/>
+          <w:ins w:id="82" w:author="limeri1" w:date="2022-08-04T11:17:00Z"/>
         </w:rPr>
       </w:pPr>
       <w:r>
         <w:t xml:space="preserve">Below is a class diagram that basically describes the design of the modules.  The main module is donor_etl.py.  It is invoked when the code is run and uses the </w:t>
       </w:r>
       <w:proofErr w:type="spellStart"/>
-      <w:r>
-        <w:t>donor_file_reader_factory</w:t>
+      <w:ins w:id="83" w:author="limeri1" w:date="2022-08-04T11:07:00Z">
+        <w:r>
+          <w:t>D</w:t>
+        </w:r>
+      </w:ins>
+      <w:del w:id="84" w:author="limeri1" w:date="2022-08-04T11:07:00Z">
+        <w:r>
+          <w:delText>d</w:delText>
+        </w:r>
+      </w:del>
+      <w:r>
+        <w:t>onor</w:t>
+      </w:r>
+      <w:ins w:id="85" w:author="limeri1" w:date="2022-08-04T11:07:00Z">
+        <w:r>
+          <w:t>F</w:t>
+        </w:r>
+      </w:ins>
+      <w:del w:id="86" w:author="limeri1" w:date="2022-08-04T11:07:00Z">
+        <w:r>
+          <w:delText>_f</w:delText>
+        </w:r>
+      </w:del>
+      <w:r>
+        <w:t>ile</w:t>
+      </w:r>
+      <w:ins w:id="87" w:author="limeri1" w:date="2022-08-04T11:07:00Z">
+        <w:r>
+          <w:t>R</w:t>
+        </w:r>
+      </w:ins>
+      <w:del w:id="88" w:author="limeri1" w:date="2022-08-04T11:07:00Z">
+        <w:r>
+          <w:delText>_r</w:delText>
+        </w:r>
+      </w:del>
+      <w:r>
+        <w:t>eader</w:t>
+      </w:r>
+      <w:ins w:id="89" w:author="limeri1" w:date="2022-08-04T11:07:00Z">
+        <w:r>
+          <w:t>F</w:t>
+        </w:r>
+      </w:ins>
+      <w:del w:id="90" w:author="limeri1" w:date="2022-08-04T11:07:00Z">
+        <w:r>
+          <w:delText>_f</w:delText>
+        </w:r>
+      </w:del>
+      <w:r>
+        <w:t>actory</w:t>
       </w:r>
       <w:proofErr w:type="spellEnd"/>
       <w:r>
         <w:t xml:space="preserve"> to read and choose the correct </w:t>
       </w:r>
       <w:proofErr w:type="spellStart"/>
-      <w:r>
-        <w:t>donor_file_reader</w:t>
-      </w:r>
+      <w:ins w:id="91" w:author="limeri1" w:date="2022-08-04T11:03:00Z">
+        <w:r>
+          <w:t>D</w:t>
+        </w:r>
+      </w:ins>
+      <w:del w:id="92" w:author="limeri1" w:date="2022-08-04T11:03:00Z">
+        <w:r>
+          <w:delText>d</w:delText>
+        </w:r>
+      </w:del>
+      <w:r>
+        <w:t>onor</w:t>
+      </w:r>
+      <w:ins w:id="93" w:author="limeri1" w:date="2022-08-04T11:03:00Z">
+        <w:r>
+          <w:t>FileReader</w:t>
+        </w:r>
+      </w:ins>
       <w:proofErr w:type="spellEnd"/>
+      <w:del w:id="94" w:author="limeri1" w:date="2022-08-04T11:03:00Z">
+        <w:r>
+          <w:delText>_file_</w:delText>
+        </w:r>
+      </w:del>
+      <w:del w:id="95" w:author="limeri1" w:date="2022-08-04T11:04:00Z">
+        <w:r>
+          <w:delText>reader</w:delText>
+        </w:r>
+      </w:del>
       <w:r>
         <w:t xml:space="preserve"> class for each input file.  It then runs the “</w:t>
       </w:r>
@@ -1333,61 +1496,288 @@
         <w:t xml:space="preserve">” method in </w:t>
       </w:r>
       <w:proofErr w:type="spellStart"/>
-      <w:r>
-        <w:t>donor_file_reader</w:t>
-      </w:r>
+      <w:ins w:id="96" w:author="limeri1" w:date="2022-08-04T11:03:00Z">
+        <w:r>
+          <w:t>D</w:t>
+        </w:r>
+      </w:ins>
+      <w:del w:id="97" w:author="limeri1" w:date="2022-08-04T11:03:00Z">
+        <w:r>
+          <w:delText>d</w:delText>
+        </w:r>
+      </w:del>
+      <w:r>
+        <w:t>onor</w:t>
+      </w:r>
+      <w:ins w:id="98" w:author="limeri1" w:date="2022-08-04T11:03:00Z">
+        <w:r>
+          <w:t>FileReader</w:t>
+        </w:r>
+      </w:ins>
       <w:proofErr w:type="spellEnd"/>
+      <w:del w:id="99" w:author="limeri1" w:date="2022-08-04T11:03:00Z">
+        <w:r>
+          <w:delText>_file_</w:delText>
+        </w:r>
+      </w:del>
+      <w:del w:id="100" w:author="limeri1" w:date="2022-08-04T11:04:00Z">
+        <w:r>
+          <w:delText>reader</w:delText>
+        </w:r>
+      </w:del>
       <w:r>
         <w:t xml:space="preserve"> to correctly map the data in the files to the LGL columns.</w:t>
       </w:r>
-    </w:p>
-    <w:p>
-      <w:r>
+      <w:ins w:id="101" w:author="limeri1" w:date="2022-08-04T11:01:00Z">
+        <w:r>
+          <w:t xml:space="preserve">  The </w:t>
+        </w:r>
+      </w:ins>
+      <w:proofErr w:type="spellStart"/>
+      <w:ins w:id="102" w:author="limeri1" w:date="2022-08-04T11:06:00Z">
+        <w:r>
+          <w:t>D</w:t>
+        </w:r>
+      </w:ins>
+      <w:ins w:id="103" w:author="limeri1" w:date="2022-08-04T11:01:00Z">
+        <w:r>
+          <w:t>ono</w:t>
+        </w:r>
+      </w:ins>
+      <w:ins w:id="104" w:author="limeri1" w:date="2022-08-04T11:06:00Z">
+        <w:r>
+          <w:t>rFileR</w:t>
+        </w:r>
+      </w:ins>
+      <w:ins w:id="105" w:author="limeri1" w:date="2022-08-04T11:01:00Z">
+        <w:r>
+          <w:t>eader</w:t>
+        </w:r>
+        <w:proofErr w:type="spellEnd"/>
+        <w:r>
+          <w:t xml:space="preserve"> classes also use the </w:t>
+        </w:r>
+      </w:ins>
+      <w:proofErr w:type="spellStart"/>
+      <w:ins w:id="106" w:author="limeri1" w:date="2022-08-04T11:02:00Z">
+        <w:r>
+          <w:t>ConstituentDataValidator</w:t>
+        </w:r>
+        <w:proofErr w:type="spellEnd"/>
+        <w:r>
+          <w:t xml:space="preserve"> class to compare the physical and email addresses from the input files to what is on record in LGL and record any variances in a separate file.</w:t>
+        </w:r>
+      </w:ins>
+    </w:p>
+    <w:p>
+      <w:pPr>
         <w:rPr>
-          <w:noProof/>
+          <w:ins w:id="107" w:author="limeri1" w:date="2022-08-04T11:21:00Z"/>
         </w:rPr>
-        <w:drawing>
-          <wp:inline distT="0" distB="0" distL="0" distR="0">
-            <wp:extent cx="5457825" cy="5286375"/>
-            <wp:effectExtent l="0" t="0" r="9525" b="9525"/>
-            <wp:docPr id="2" name="Picture 2"/>
-            <wp:cNvGraphicFramePr>
-              <a:graphicFrameLocks xmlns:a="http://schemas.openxmlformats.org/drawingml/2006/main" noChangeAspect="1"/>
-            </wp:cNvGraphicFramePr>
-            <a:graphic xmlns:a="http://schemas.openxmlformats.org/drawingml/2006/main">
-              <a:graphicData uri="http://schemas.openxmlformats.org/drawingml/2006/picture">
-                <pic:pic xmlns:pic="http://schemas.openxmlformats.org/drawingml/2006/picture">
-                  <pic:nvPicPr>
-                    <pic:cNvPr id="0" name="donor_updater_class_diagram.png"/>
-                    <pic:cNvPicPr/>
-                  </pic:nvPicPr>
-                  <pic:blipFill>
-                    <a:blip r:embed="rId8">
-                      <a:extLst>
-                        <a:ext uri="{28A0092B-C50C-407E-A947-70E740481C1C}">
-                          <a14:useLocalDpi xmlns:a14="http://schemas.microsoft.com/office/drawing/2010/main" val="0"/>
-                        </a:ext>
-                      </a:extLst>
-                    </a:blip>
-                    <a:stretch>
-                      <a:fillRect/>
-                    </a:stretch>
-                  </pic:blipFill>
-                  <pic:spPr>
-                    <a:xfrm>
-                      <a:off x="0" y="0"/>
-                      <a:ext cx="5457825" cy="5286375"/>
-                    </a:xfrm>
-                    <a:prstGeom prst="rect">
-                      <a:avLst/>
-                    </a:prstGeom>
-                  </pic:spPr>
-                </pic:pic>
-              </a:graphicData>
-            </a:graphic>
-          </wp:inline>
-        </w:drawing>
-      </w:r>
+      </w:pPr>
+      <w:ins w:id="108" w:author="limeri1" w:date="2022-08-04T11:17:00Z">
+        <w:r>
+          <w:t xml:space="preserve">To make processing consistent, when the data is read from an input file, it is put into a standard format </w:t>
+        </w:r>
+      </w:ins>
+      <w:ins w:id="109" w:author="limeri1" w:date="2022-08-04T11:18:00Z">
+        <w:r>
+          <w:t xml:space="preserve">by the </w:t>
+        </w:r>
+        <w:proofErr w:type="spellStart"/>
+        <w:r>
+          <w:rPr>
+            <w:i/>
+            <w:rPrChange w:id="110" w:author="limeri1" w:date="2022-08-04T11:18:00Z">
+              <w:rPr/>
+            </w:rPrChange>
+          </w:rPr>
+          <w:t>initialize_donor_data</w:t>
+        </w:r>
+        <w:proofErr w:type="spellEnd"/>
+        <w:r>
+          <w:t xml:space="preserve"> method of the </w:t>
+        </w:r>
+        <w:proofErr w:type="spellStart"/>
+        <w:r>
+          <w:t>Donor</w:t>
+        </w:r>
+      </w:ins>
+      <w:ins w:id="111" w:author="limeri1" w:date="2022-08-04T11:19:00Z">
+        <w:r>
+          <w:t>FileReader</w:t>
+        </w:r>
+        <w:proofErr w:type="spellEnd"/>
+        <w:r>
+          <w:t xml:space="preserve"> </w:t>
+        </w:r>
+        <w:r>
+          <w:t>sub</w:t>
+        </w:r>
+        <w:r>
+          <w:t>classes</w:t>
+        </w:r>
+      </w:ins>
+      <w:ins w:id="112" w:author="limeri1" w:date="2022-08-04T11:18:00Z">
+        <w:r>
+          <w:t>.</w:t>
+        </w:r>
+      </w:ins>
+      <w:ins w:id="113" w:author="limeri1" w:date="2022-08-04T11:19:00Z">
+        <w:r>
+          <w:t xml:space="preserve">  That allows the </w:t>
+        </w:r>
+        <w:proofErr w:type="spellStart"/>
+        <w:r>
+          <w:rPr>
+            <w:i/>
+            <w:rPrChange w:id="114" w:author="limeri1" w:date="2022-08-04T11:19:00Z">
+              <w:rPr/>
+            </w:rPrChange>
+          </w:rPr>
+          <w:t>map_data</w:t>
+        </w:r>
+        <w:proofErr w:type="spellEnd"/>
+        <w:r>
+          <w:t xml:space="preserve"> method to </w:t>
+        </w:r>
+      </w:ins>
+      <w:ins w:id="115" w:author="limeri1" w:date="2022-08-04T11:20:00Z">
+        <w:r>
+          <w:t>be implemented</w:t>
+        </w:r>
+      </w:ins>
+      <w:ins w:id="116" w:author="limeri1" w:date="2022-08-04T11:19:00Z">
+        <w:r>
+          <w:t xml:space="preserve"> in the </w:t>
+        </w:r>
+        <w:proofErr w:type="spellStart"/>
+        <w:r>
+          <w:t>Donor</w:t>
+        </w:r>
+      </w:ins>
+      <w:ins w:id="117" w:author="limeri1" w:date="2022-08-04T11:20:00Z">
+        <w:r>
+          <w:t>FileReader</w:t>
+        </w:r>
+        <w:proofErr w:type="spellEnd"/>
+        <w:r>
+          <w:t xml:space="preserve"> class instead of having to be rewritten for each subclass.  The </w:t>
+        </w:r>
+        <w:proofErr w:type="spellStart"/>
+        <w:r>
+          <w:rPr>
+            <w:i/>
+            <w:rPrChange w:id="118" w:author="limeri1" w:date="2022-08-04T11:21:00Z">
+              <w:rPr/>
+            </w:rPrChange>
+          </w:rPr>
+          <w:t>get_lgl_constituent_id</w:t>
+        </w:r>
+        <w:proofErr w:type="spellEnd"/>
+        <w:r>
+          <w:t xml:space="preserve"> class needs to be implemented in the subclasses because each data set </w:t>
+        </w:r>
+      </w:ins>
+      <w:ins w:id="119" w:author="limeri1" w:date="2022-08-04T11:21:00Z">
+        <w:r>
+          <w:t>stores the donor name in different ways.</w:t>
+        </w:r>
+      </w:ins>
+    </w:p>
+    <w:p>
+      <w:pPr>
+        <w:rPr>
+          <w:ins w:id="120" w:author="limeri1" w:date="2022-08-04T11:23:00Z"/>
+        </w:rPr>
+      </w:pPr>
+      <w:ins w:id="121" w:author="limeri1" w:date="2022-08-04T11:21:00Z">
+        <w:r>
+          <w:t xml:space="preserve">The comments in the code contain the formats of the various data objects as well as a description of the flow of the code.  </w:t>
+        </w:r>
+      </w:ins>
+      <w:ins w:id="122" w:author="limeri1" w:date="2022-08-04T11:22:00Z">
+        <w:r>
+          <w:t>It is easier to maintain that information there so that it can be kept up to date as it changes.</w:t>
+        </w:r>
+      </w:ins>
+    </w:p>
+    <w:p>
+      <w:pPr>
+        <w:rPr>
+          <w:ins w:id="123" w:author="limeri1" w:date="2022-08-04T11:24:00Z"/>
+        </w:rPr>
+      </w:pPr>
+      <w:ins w:id="124" w:author="limeri1" w:date="2022-08-04T11:23:00Z">
+        <w:r>
+          <w:t xml:space="preserve">There is a sample_data.py module that is not included in the diagram as well.  </w:t>
+        </w:r>
+      </w:ins>
+      <w:ins w:id="125" w:author="limeri1" w:date="2022-08-04T11:24:00Z">
+        <w:r>
+          <w:t>This is a module that contains some test data for the functional tests in the classes.  This module was developed well after this project had started and is used inconsistently.  Eventually, this will be corrected.</w:t>
+        </w:r>
+      </w:ins>
+    </w:p>
+    <w:p>
+      <w:ins w:id="126" w:author="limeri1" w:date="2022-08-04T11:25:00Z">
+        <w:r>
+          <w:t>If you create a virtual environment, you should be able to install the requirements and run against the sample data.</w:t>
+        </w:r>
+      </w:ins>
+      <w:bookmarkStart w:id="127" w:name="_GoBack"/>
+      <w:bookmarkEnd w:id="127"/>
+    </w:p>
+    <w:p>
+      <w:del w:id="128" w:author="limeri1" w:date="2022-08-04T10:59:00Z">
+        <w:r>
+          <w:rPr>
+            <w:noProof/>
+          </w:rPr>
+          <w:lastRenderedPageBreak/>
+          <w:drawing>
+            <wp:inline distT="0" distB="0" distL="0" distR="0" wp14:anchorId="5B2E0913" wp14:editId="101F00F6">
+              <wp:extent cx="6096000" cy="5476875"/>
+              <wp:effectExtent l="0" t="0" r="0" b="9525"/>
+              <wp:docPr id="2" name="Picture 2"/>
+              <wp:cNvGraphicFramePr>
+                <a:graphicFrameLocks xmlns:a="http://schemas.openxmlformats.org/drawingml/2006/main" noChangeAspect="1"/>
+              </wp:cNvGraphicFramePr>
+              <a:graphic xmlns:a="http://schemas.openxmlformats.org/drawingml/2006/main">
+                <a:graphicData uri="http://schemas.openxmlformats.org/drawingml/2006/picture">
+                  <pic:pic xmlns:pic="http://schemas.openxmlformats.org/drawingml/2006/picture">
+                    <pic:nvPicPr>
+                      <pic:cNvPr id="0" name="donor_updater_class_diagram.png"/>
+                      <pic:cNvPicPr/>
+                    </pic:nvPicPr>
+                    <pic:blipFill>
+                      <a:blip r:embed="rId8">
+                        <a:extLst>
+                          <a:ext uri="{28A0092B-C50C-407E-A947-70E740481C1C}">
+                            <a14:useLocalDpi xmlns:a14="http://schemas.microsoft.com/office/drawing/2010/main" val="0"/>
+                          </a:ext>
+                        </a:extLst>
+                      </a:blip>
+                      <a:stretch>
+                        <a:fillRect/>
+                      </a:stretch>
+                    </pic:blipFill>
+                    <pic:spPr>
+                      <a:xfrm>
+                        <a:off x="0" y="0"/>
+                        <a:ext cx="6106120" cy="5485967"/>
+                      </a:xfrm>
+                      <a:prstGeom prst="rect">
+                        <a:avLst/>
+                      </a:prstGeom>
+                    </pic:spPr>
+                  </pic:pic>
+                </a:graphicData>
+              </a:graphic>
+            </wp:inline>
+          </w:drawing>
+        </w:r>
+      </w:del>
     </w:p>
     <w:sectPr>
       <w:headerReference w:type="default" r:id="rId9"/>

</xml_diff>

<commit_message>
Add GUI class info
</commit_message>
<xml_diff>
--- a/doc/donor_updater.docx
+++ b/doc/donor_updater.docx
@@ -21,10 +21,7 @@
       </w:del>
       <w:ins w:id="1" w:author="limeri1" w:date="2022-08-04T11:08:00Z">
         <w:r>
-          <w:t>collect the</w:t>
-        </w:r>
-        <w:r>
-          <w:t xml:space="preserve"> </w:t>
+          <w:t xml:space="preserve">collect the </w:t>
         </w:r>
       </w:ins>
       <w:r>
@@ -1720,25 +1717,173 @@
       </w:ins>
     </w:p>
     <w:p>
-      <w:ins w:id="126" w:author="limeri1" w:date="2022-08-04T11:25:00Z">
+      <w:pPr>
+        <w:rPr>
+          <w:ins w:id="126" w:author="limeri1" w:date="2022-08-11T15:26:00Z"/>
+        </w:rPr>
+      </w:pPr>
+      <w:ins w:id="127" w:author="limeri1" w:date="2022-08-04T11:25:00Z">
         <w:r>
           <w:t>If you create a virtual environment, you should be able to install the requirements and run against the sample data.</w:t>
         </w:r>
       </w:ins>
-      <w:bookmarkStart w:id="127" w:name="_GoBack"/>
-      <w:bookmarkEnd w:id="127"/>
-    </w:p>
-    <w:p>
-      <w:del w:id="128" w:author="limeri1" w:date="2022-08-04T10:59:00Z">
+    </w:p>
+    <w:p>
+      <w:pPr>
+        <w:rPr>
+          <w:ins w:id="128" w:author="limeri1" w:date="2022-08-11T15:28:00Z"/>
+        </w:rPr>
+      </w:pPr>
+      <w:ins w:id="129" w:author="limeri1" w:date="2022-08-11T15:26:00Z">
+        <w:r>
+          <w:t xml:space="preserve">The user can interact with the program in one of two ways.  </w:t>
+        </w:r>
+      </w:ins>
+      <w:ins w:id="130" w:author="limeri1" w:date="2022-08-11T15:27:00Z">
+        <w:r>
+          <w:t xml:space="preserve">The user can execute the program from command line and use arguments specifying the name of the input file, output file, and variance file.  The user can also specify no arguments and a </w:t>
+        </w:r>
+      </w:ins>
+      <w:ins w:id="131" w:author="limeri1" w:date="2022-08-11T15:28:00Z">
+        <w:r>
+          <w:t>GUI will be started that allows the user to give that information.</w:t>
+        </w:r>
+      </w:ins>
+    </w:p>
+    <w:p>
+      <w:pPr>
+        <w:rPr>
+          <w:ins w:id="132" w:author="limeri1" w:date="2022-08-11T15:33:00Z"/>
+        </w:rPr>
+      </w:pPr>
+      <w:ins w:id="133" w:author="limeri1" w:date="2022-08-11T15:28:00Z">
+        <w:r>
+          <w:t xml:space="preserve">The entire GUI is in the </w:t>
+        </w:r>
+        <w:proofErr w:type="spellStart"/>
+        <w:r>
+          <w:t>donor_gui</w:t>
+        </w:r>
+        <w:proofErr w:type="spellEnd"/>
+        <w:r>
+          <w:t xml:space="preserve"> (</w:t>
+        </w:r>
+        <w:proofErr w:type="spellStart"/>
+        <w:r>
+          <w:t>DonorGui</w:t>
+        </w:r>
+        <w:proofErr w:type="spellEnd"/>
+        <w:r>
+          <w:t xml:space="preserve"> class) module.</w:t>
+        </w:r>
+      </w:ins>
+      <w:ins w:id="134" w:author="limeri1" w:date="2022-08-11T15:29:00Z">
+        <w:r>
+          <w:t xml:space="preserve">  It uses </w:t>
+        </w:r>
+        <w:proofErr w:type="spellStart"/>
+        <w:r>
+          <w:t>PySimpleGui</w:t>
+        </w:r>
+        <w:proofErr w:type="spellEnd"/>
+        <w:r>
+          <w:t xml:space="preserve"> as the underlying technology to create and manage the GUI.  The GUI has two forms.  The initial </w:t>
+        </w:r>
+        <w:proofErr w:type="gramStart"/>
+        <w:r>
+          <w:t>form collect</w:t>
+        </w:r>
+        <w:proofErr w:type="gramEnd"/>
+        <w:r>
+          <w:t xml:space="preserve"> the input from the user (input files, output file name, variance file name</w:t>
+        </w:r>
+      </w:ins>
+      <w:ins w:id="135" w:author="limeri1" w:date="2022-08-11T15:30:00Z">
+        <w:r>
+          <w:t>).   As the program executes, various messages</w:t>
+        </w:r>
+      </w:ins>
+      <w:ins w:id="136" w:author="limeri1" w:date="2022-08-11T15:33:00Z">
+        <w:r>
+          <w:t xml:space="preserve"> (errors and other warnings)</w:t>
+        </w:r>
+      </w:ins>
+      <w:ins w:id="137" w:author="limeri1" w:date="2022-08-11T15:30:00Z">
+        <w:r>
+          <w:t xml:space="preserve"> are generated</w:t>
+        </w:r>
+      </w:ins>
+      <w:ins w:id="138" w:author="limeri1" w:date="2022-08-11T15:32:00Z">
+        <w:r>
+          <w:t xml:space="preserve">.  These messages are saved by the </w:t>
+        </w:r>
+        <w:proofErr w:type="spellStart"/>
+        <w:r>
+          <w:t>DisplayData</w:t>
+        </w:r>
+        <w:proofErr w:type="spellEnd"/>
+        <w:r>
+          <w:t xml:space="preserve"> </w:t>
+        </w:r>
+        <w:r>
+          <w:lastRenderedPageBreak/>
+          <w:t xml:space="preserve">module (more on that in a moment) and displayed at the end in a dialog.  The user can copy the messages if they want to save them someplace or can just dismiss the box. </w:t>
+        </w:r>
+      </w:ins>
+    </w:p>
+    <w:p>
+      <w:ins w:id="139" w:author="limeri1" w:date="2022-08-11T15:33:00Z">
+        <w:r>
+          <w:t xml:space="preserve">The </w:t>
+        </w:r>
+        <w:proofErr w:type="spellStart"/>
+        <w:r>
+          <w:t>DisplayData</w:t>
+        </w:r>
+        <w:proofErr w:type="spellEnd"/>
+        <w:r>
+          <w:t xml:space="preserve"> is a singleton class that is used by modules that want to contribute messages to be </w:t>
+        </w:r>
+      </w:ins>
+      <w:ins w:id="140" w:author="limeri1" w:date="2022-08-11T15:34:00Z">
+        <w:r>
+          <w:t>displayed at the end of the program in the final dialog.  It is basically a decorator for the</w:t>
+        </w:r>
+      </w:ins>
+      <w:ins w:id="141" w:author="limeri1" w:date="2022-08-11T15:35:00Z">
+        <w:r>
+          <w:t xml:space="preserve"> Python</w:t>
+        </w:r>
+      </w:ins>
+      <w:ins w:id="142" w:author="limeri1" w:date="2022-08-11T15:34:00Z">
+        <w:r>
+          <w:t xml:space="preserve"> logging functions.</w:t>
+        </w:r>
+      </w:ins>
+      <w:ins w:id="143" w:author="limeri1" w:date="2022-08-11T15:35:00Z">
+        <w:r>
+          <w:t xml:space="preserve">  When you want to log a message to be saved, you simply wrap it in the </w:t>
+        </w:r>
+        <w:proofErr w:type="spellStart"/>
+        <w:r>
+          <w:t>DisplayData</w:t>
+        </w:r>
+        <w:proofErr w:type="spellEnd"/>
+        <w:r>
+          <w:t xml:space="preserve"> class.  There are further notes and an example of this in the display_data.py module.</w:t>
+        </w:r>
+      </w:ins>
+    </w:p>
+    <w:p>
+      <w:del w:id="144" w:author="limeri1" w:date="2022-08-04T10:59:00Z">
         <w:r>
           <w:rPr>
             <w:noProof/>
           </w:rPr>
-          <w:lastRenderedPageBreak/>
           <w:drawing>
             <wp:inline distT="0" distB="0" distL="0" distR="0" wp14:anchorId="5B2E0913" wp14:editId="101F00F6">
-              <wp:extent cx="6096000" cy="5476875"/>
-              <wp:effectExtent l="0" t="0" r="0" b="9525"/>
+              <wp:extent cx="6106120" cy="4653059"/>
+              <wp:effectExtent l="0" t="0" r="9525" b="0"/>
               <wp:docPr id="2" name="Picture 2"/>
               <wp:cNvGraphicFramePr>
                 <a:graphicFrameLocks xmlns:a="http://schemas.openxmlformats.org/drawingml/2006/main" noChangeAspect="1"/>
@@ -1765,7 +1910,7 @@
                     <pic:spPr>
                       <a:xfrm>
                         <a:off x="0" y="0"/>
-                        <a:ext cx="6106120" cy="5485967"/>
+                        <a:ext cx="6106120" cy="4653059"/>
                       </a:xfrm>
                       <a:prstGeom prst="rect">
                         <a:avLst/>
@@ -1778,6 +1923,8 @@
           </w:drawing>
         </w:r>
       </w:del>
+      <w:bookmarkStart w:id="145" w:name="_GoBack"/>
+      <w:bookmarkEnd w:id="145"/>
     </w:p>
     <w:sectPr>
       <w:headerReference w:type="default" r:id="rId9"/>

</xml_diff>